<commit_message>
Worked with professor to push
</commit_message>
<xml_diff>
--- a/RD1.docx
+++ b/RD1.docx
@@ -112,7 +112,11 @@
       </w:r>
     </w:p>
     <w:p/>
-    <w:p/>
+    <w:p>
+      <w:r>
+        <w:t>For professor</w:t>
+      </w:r>
+    </w:p>
     <w:p/>
     <w:p>
       <w:pPr>
@@ -142,13 +146,8 @@
       <w:r>
         <w:t xml:space="preserve"> </w:t>
       </w:r>
-      <w:proofErr w:type="gramStart"/>
-      <w:r>
-        <w:t>I</w:t>
-      </w:r>
-      <w:proofErr w:type="gramEnd"/>
-      <w:r>
-        <w:t xml:space="preserve"> made sure that there was no redundant code. Lastly, I focused first on making the program functional before refining its performance and structure. For instance, I prioritized getting accurate population calculations before working on conditional statements</w:t>
+      <w:r>
+        <w:t>I made sure that there was no redundant code. Lastly, I focused first on making the program functional before refining its performance and structure. For instance, I prioritized getting accurate population calculations before working on conditional statements</w:t>
       </w:r>
     </w:p>
     <w:p>
@@ -609,6 +608,7 @@
   <w:style w:type="character" w:default="1" w:styleId="DefaultParagraphFont">
     <w:name w:val="Default Paragraph Font"/>
     <w:uiPriority w:val="1"/>
+    <w:semiHidden/>
     <w:unhideWhenUsed/>
   </w:style>
   <w:style w:type="table" w:default="1" w:styleId="TableNormal">

</xml_diff>